<commit_message>
update risk + protokoll
</commit_message>
<xml_diff>
--- a/Protokolle - Virtuelle Roboter.docx
+++ b/Protokolle - Virtuelle Roboter.docx
@@ -186,378 +186,634 @@
           <w:sz w:val="36"/>
           <w:u w:val="single"/>
         </w:rPr>
-        <w:t>2</w:t>
-      </w:r>
-      <w:r>
+        <w:t>2. Woche</w:t>
+      </w:r>
+    </w:p>
+    <w:p/>
+    <w:p>
+      <w:pPr>
+        <w:rPr>
+          <w:b/>
+        </w:rPr>
+      </w:pPr>
+      <w:r>
+        <w:rPr>
+          <w:b/>
+        </w:rPr>
+        <w:t>23</w:t>
+      </w:r>
+      <w:r>
+        <w:rPr>
+          <w:b/>
+        </w:rPr>
+        <w:t xml:space="preserve">.3.2015 </w:t>
+      </w:r>
+      <w:r>
+        <w:rPr>
+          <w:b/>
+        </w:rPr>
+        <w:t>13:10</w:t>
+      </w:r>
+      <w:r>
+        <w:rPr>
+          <w:b/>
+        </w:rPr>
+        <w:t xml:space="preserve"> – </w:t>
+      </w:r>
+      <w:r>
+        <w:rPr>
+          <w:b/>
+        </w:rPr>
+        <w:t>1</w:t>
+      </w:r>
+      <w:r>
+        <w:rPr>
+          <w:b/>
+        </w:rPr>
+        <w:t>4</w:t>
+      </w:r>
+      <w:r>
+        <w:rPr>
+          <w:b/>
+        </w:rPr>
+        <w:t>:</w:t>
+      </w:r>
+      <w:r>
+        <w:rPr>
+          <w:b/>
+        </w:rPr>
+        <w:t>10</w:t>
+      </w:r>
+      <w:r>
+        <w:rPr>
+          <w:b/>
+        </w:rPr>
+        <w:t xml:space="preserve">  </w:t>
+      </w:r>
+      <w:r>
+        <w:rPr>
+          <w:b/>
+        </w:rPr>
+        <w:t>in der Mensa</w:t>
+      </w:r>
+      <w:r>
+        <w:rPr>
+          <w:b/>
+        </w:rPr>
+        <w:tab/>
+      </w:r>
+      <w:r>
+        <w:rPr>
+          <w:b/>
+        </w:rPr>
+        <w:tab/>
+      </w:r>
+      <w:r>
+        <w:rPr>
+          <w:b/>
+        </w:rPr>
+        <w:tab/>
+      </w:r>
+    </w:p>
+    <w:p>
+      <w:pPr>
+        <w:rPr>
+          <w:b/>
+        </w:rPr>
+      </w:pPr>
+      <w:r>
+        <w:rPr>
+          <w:b/>
+        </w:rPr>
+        <w:t xml:space="preserve">Interne </w:t>
+      </w:r>
+      <w:r>
+        <w:rPr>
+          <w:b/>
+        </w:rPr>
+        <w:t>Besprechungsrunde</w:t>
+      </w:r>
+    </w:p>
+    <w:p>
+      <w:r>
+        <w:t>Ziel dieses Treffen war es, eine grobe Rollenzuweisung zu erreichen. Aufteilung in Hard- &amp; Software und Dokumentation zum Beg</w:t>
+      </w:r>
+      <w:r>
+        <w:t>inn des Projekts, bis die e</w:t>
+      </w:r>
+      <w:r>
+        <w:t>rsten Mei</w:t>
+      </w:r>
+      <w:r>
+        <w:t xml:space="preserve">lensteine erreicht werden. Zudem haben wir uns geeinigt den wöchentlichen Labortermin auf Mittwoch festzulegen. Außerdem entschieden wir uns für </w:t>
+      </w:r>
+      <w:proofErr w:type="spellStart"/>
+      <w:r>
+        <w:t>GitHub</w:t>
+      </w:r>
+      <w:proofErr w:type="spellEnd"/>
+      <w:r>
+        <w:t xml:space="preserve"> als Versionsverwaltungs-System. Als </w:t>
+      </w:r>
+      <w:r>
+        <w:t>Instant-Messaging</w:t>
+      </w:r>
+      <w:r>
+        <w:t>-Dienst  wählten wir „</w:t>
+      </w:r>
+      <w:proofErr w:type="spellStart"/>
+      <w:r>
+        <w:t>Whats</w:t>
+      </w:r>
+      <w:proofErr w:type="spellEnd"/>
+      <w:r>
+        <w:t xml:space="preserve"> App“.</w:t>
+      </w:r>
+    </w:p>
+    <w:p/>
+    <w:p>
+      <w:pPr>
+        <w:rPr>
+          <w:b/>
+        </w:rPr>
+      </w:pPr>
+      <w:r>
+        <w:rPr>
+          <w:b/>
+        </w:rPr>
+        <w:t>25.3.2015 14:00 – 17:00 im M2.01</w:t>
+      </w:r>
+      <w:r>
+        <w:rPr>
+          <w:b/>
+        </w:rPr>
+        <w:tab/>
+      </w:r>
+      <w:r>
+        <w:rPr>
+          <w:b/>
+        </w:rPr>
+        <w:tab/>
+      </w:r>
+      <w:r>
+        <w:rPr>
+          <w:b/>
+        </w:rPr>
+        <w:tab/>
+      </w:r>
+    </w:p>
+    <w:p>
+      <w:pPr>
+        <w:rPr>
+          <w:b/>
+        </w:rPr>
+      </w:pPr>
+      <w:r>
+        <w:rPr>
+          <w:b/>
+        </w:rPr>
+        <w:t>Erster</w:t>
+      </w:r>
+      <w:r>
+        <w:rPr>
+          <w:b/>
+        </w:rPr>
+        <w:t xml:space="preserve"> </w:t>
+      </w:r>
+      <w:r>
+        <w:rPr>
+          <w:b/>
+        </w:rPr>
+        <w:t>Labortermin</w:t>
+      </w:r>
+    </w:p>
+    <w:p>
+      <w:r>
+        <w:t xml:space="preserve">Das Treffen im Labor M 2.01 diente dazu die zur Verfügung gestellte Software in Kombination mit der Hardware zu testen, um die Funktionsweise besser zu verstehen und den Horizont zu erweitern für mögliche Ideen. Uns gelang anschließend der Remotezugriff auf den Tracking </w:t>
+      </w:r>
+      <w:r>
+        <w:t xml:space="preserve">Rechner. </w:t>
+      </w:r>
+      <w:r>
+        <w:t xml:space="preserve">Es standen noch Software Recherchen zu </w:t>
+      </w:r>
+      <w:proofErr w:type="spellStart"/>
+      <w:r>
+        <w:t>Vizard</w:t>
+      </w:r>
+      <w:proofErr w:type="spellEnd"/>
+      <w:r>
+        <w:t xml:space="preserve"> und PPT Studio an. Danach erste Realisierungsversuche für den</w:t>
+      </w:r>
+      <w:r>
+        <w:t xml:space="preserve"> UDP-Client in Java und Python. Als Ziel die Koordinaten des Markers, die über das Tracking System </w:t>
+      </w:r>
+      <w:r>
+        <w:t>berechnet werden zu übertragen.</w:t>
+      </w:r>
+    </w:p>
+    <w:p/>
+    <w:p>
+      <w:pPr>
+        <w:rPr>
+          <w:b/>
+        </w:rPr>
+      </w:pPr>
+      <w:r>
+        <w:rPr>
+          <w:b/>
+        </w:rPr>
+        <w:lastRenderedPageBreak/>
+        <w:t>26</w:t>
+      </w:r>
+      <w:r>
+        <w:rPr>
+          <w:b/>
+        </w:rPr>
+        <w:t xml:space="preserve">.3.2015 </w:t>
+      </w:r>
+      <w:r>
+        <w:rPr>
+          <w:b/>
+        </w:rPr>
+        <w:t>13:10</w:t>
+      </w:r>
+      <w:r>
+        <w:rPr>
+          <w:b/>
+        </w:rPr>
+        <w:t xml:space="preserve"> – </w:t>
+      </w:r>
+      <w:r>
+        <w:rPr>
+          <w:b/>
+        </w:rPr>
+        <w:t>15:30</w:t>
+      </w:r>
+      <w:r>
+        <w:rPr>
+          <w:b/>
+        </w:rPr>
+        <w:t xml:space="preserve">  im M2.01</w:t>
+      </w:r>
+      <w:r>
+        <w:rPr>
+          <w:b/>
+        </w:rPr>
+        <w:tab/>
+      </w:r>
+      <w:r>
+        <w:rPr>
+          <w:b/>
+        </w:rPr>
+        <w:tab/>
+      </w:r>
+      <w:r>
+        <w:rPr>
+          <w:b/>
+        </w:rPr>
+        <w:tab/>
+      </w:r>
+    </w:p>
+    <w:p>
+      <w:pPr>
+        <w:rPr>
+          <w:b/>
+        </w:rPr>
+      </w:pPr>
+      <w:r>
+        <w:rPr>
+          <w:b/>
+        </w:rPr>
+        <w:t>Zweite</w:t>
+      </w:r>
+      <w:r>
+        <w:rPr>
+          <w:b/>
+        </w:rPr>
+        <w:t xml:space="preserve"> </w:t>
+      </w:r>
+      <w:r>
+        <w:rPr>
+          <w:b/>
+        </w:rPr>
+        <w:t xml:space="preserve">Projektarbeit Review  </w:t>
+      </w:r>
+      <w:r>
+        <w:rPr>
+          <w:b/>
+        </w:rPr>
+        <w:t>mit den Professoren Stark &amp; Dr. Rösch</w:t>
+      </w:r>
+    </w:p>
+    <w:p>
+      <w:r>
+        <w:t>Der Projektstand wurde bis dahin dargelegt. Der Termin zur Review wurde geändert auf den Donnerstag ab 9:30. Es wurde eine Diskussion geführt über die „</w:t>
+      </w:r>
+      <w:proofErr w:type="spellStart"/>
+      <w:r>
+        <w:t>Ocolus</w:t>
+      </w:r>
+      <w:proofErr w:type="spellEnd"/>
+      <w:r>
+        <w:t xml:space="preserve"> Rift“, um diese als neue Technologie </w:t>
+      </w:r>
+      <w:r>
+        <w:t xml:space="preserve">ggf. </w:t>
+      </w:r>
+      <w:r>
+        <w:t xml:space="preserve"> einzusetzen und mit dem zur Verfügung gestellten Budget zu bestellen.</w:t>
+      </w:r>
+      <w:r>
+        <w:t xml:space="preserve"> Anschließend wurde uns gezeigt wie man einen VRPN Client einrichten kann, der Zugriff auf die Marker-Position ermöglicht. Zum Ende hin wurden noch die Software Sunrise-</w:t>
+      </w:r>
+      <w:proofErr w:type="spellStart"/>
+      <w:r>
+        <w:t>Workbench</w:t>
+      </w:r>
+      <w:proofErr w:type="spellEnd"/>
+      <w:r>
+        <w:t xml:space="preserve"> und </w:t>
+      </w:r>
+      <w:proofErr w:type="spellStart"/>
+      <w:r>
+        <w:t>SunSim</w:t>
+      </w:r>
+      <w:proofErr w:type="spellEnd"/>
+      <w:r>
+        <w:t xml:space="preserve"> auf dem Rechner installiert. Nach der Review blieb das Team noch zusammen um mit den beiden neu installierten Software Produkten sich einzuarbeiten und Entwarf noch einen grobüberblick über das Gesamte Projekt mit den Komponenten. </w:t>
+      </w:r>
+    </w:p>
+    <w:p/>
+    <w:p>
+      <w:pPr>
+        <w:jc w:val="center"/>
         <w:rPr>
           <w:i/>
           <w:sz w:val="36"/>
           <w:u w:val="single"/>
         </w:rPr>
-        <w:t>. Woche</w:t>
-      </w:r>
-    </w:p>
-    <w:p/>
-    <w:p>
-      <w:pPr>
-        <w:rPr>
-          <w:b/>
-        </w:rPr>
-      </w:pPr>
-      <w:r>
-        <w:rPr>
-          <w:b/>
-        </w:rPr>
-        <w:t>23</w:t>
-      </w:r>
-      <w:r>
-        <w:rPr>
-          <w:b/>
-        </w:rPr>
-        <w:t xml:space="preserve">.3.2015 </w:t>
-      </w:r>
-      <w:r>
-        <w:rPr>
-          <w:b/>
-        </w:rPr>
-        <w:t>13:10</w:t>
-      </w:r>
-      <w:r>
-        <w:rPr>
-          <w:b/>
-        </w:rPr>
-        <w:t xml:space="preserve"> – </w:t>
-      </w:r>
-      <w:r>
-        <w:rPr>
-          <w:b/>
-        </w:rPr>
-        <w:t>13:30</w:t>
-      </w:r>
-      <w:r>
-        <w:rPr>
-          <w:b/>
-        </w:rPr>
-        <w:t xml:space="preserve">  </w:t>
-      </w:r>
-      <w:r>
-        <w:rPr>
-          <w:b/>
-        </w:rPr>
-        <w:t>in der Mensa</w:t>
-      </w:r>
-      <w:r>
-        <w:rPr>
-          <w:b/>
-        </w:rPr>
-        <w:tab/>
-      </w:r>
-      <w:r>
-        <w:rPr>
-          <w:b/>
-        </w:rPr>
-        <w:tab/>
-      </w:r>
-      <w:r>
-        <w:rPr>
-          <w:b/>
-        </w:rPr>
-        <w:tab/>
-      </w:r>
-    </w:p>
-    <w:p>
-      <w:pPr>
-        <w:rPr>
-          <w:b/>
-        </w:rPr>
-      </w:pPr>
-      <w:r>
-        <w:rPr>
-          <w:b/>
-        </w:rPr>
-        <w:t xml:space="preserve">Interne </w:t>
-      </w:r>
-      <w:r>
-        <w:rPr>
-          <w:b/>
-        </w:rPr>
-        <w:t>Besprechungsrunde</w:t>
-      </w:r>
-    </w:p>
-    <w:p>
-      <w:r>
-        <w:t>Ziel dieses Treffen war es, eine grobe Rollenzuweisung zu erreichen. Aufteilung in Hard- &amp; Software und Dokumentation zum Beg</w:t>
-      </w:r>
-      <w:r>
-        <w:t>inn des Projekts, bis die e</w:t>
-      </w:r>
-      <w:r>
-        <w:t>rsten Mei</w:t>
-      </w:r>
-      <w:r>
-        <w:t xml:space="preserve">lensteine erreicht werden. Zudem haben wir uns geeinigt den wöchentlichen Labortermin auf Mittwoch festzulegen. Außerdem entschieden wir uns für </w:t>
-      </w:r>
-      <w:proofErr w:type="spellStart"/>
-      <w:r>
-        <w:t>GitHub</w:t>
-      </w:r>
-      <w:proofErr w:type="spellEnd"/>
-      <w:r>
-        <w:t xml:space="preserve"> als Versionsverwaltungs-System. Als </w:t>
-      </w:r>
-      <w:r>
-        <w:t>Instant-Messaging</w:t>
-      </w:r>
-      <w:r>
-        <w:t>-Dienst  wählten wir „</w:t>
-      </w:r>
-      <w:proofErr w:type="spellStart"/>
-      <w:r>
-        <w:t>Whats</w:t>
-      </w:r>
-      <w:proofErr w:type="spellEnd"/>
-      <w:r>
-        <w:t xml:space="preserve"> App“.</w:t>
-      </w:r>
-    </w:p>
-    <w:p/>
-    <w:p>
-      <w:pPr>
-        <w:rPr>
-          <w:b/>
-        </w:rPr>
-      </w:pPr>
-      <w:r>
-        <w:rPr>
-          <w:b/>
-        </w:rPr>
-        <w:t>25.3.2015 14:00 – 17:00 im M2.01</w:t>
-      </w:r>
-      <w:r>
-        <w:rPr>
-          <w:b/>
-        </w:rPr>
-        <w:tab/>
-      </w:r>
-      <w:r>
-        <w:rPr>
-          <w:b/>
-        </w:rPr>
-        <w:tab/>
-      </w:r>
-      <w:r>
-        <w:rPr>
-          <w:b/>
-        </w:rPr>
-        <w:tab/>
-      </w:r>
-    </w:p>
-    <w:p>
-      <w:pPr>
-        <w:rPr>
-          <w:b/>
-        </w:rPr>
-      </w:pPr>
-      <w:r>
-        <w:rPr>
-          <w:b/>
-        </w:rPr>
-        <w:t>Erster</w:t>
-      </w:r>
-      <w:r>
-        <w:rPr>
-          <w:b/>
-        </w:rPr>
-        <w:t xml:space="preserve"> </w:t>
-      </w:r>
-      <w:r>
-        <w:rPr>
-          <w:b/>
-        </w:rPr>
-        <w:t>Labortermin</w:t>
-      </w:r>
-    </w:p>
-    <w:p>
-      <w:r>
-        <w:t xml:space="preserve">Das Treffen im Labor M 2.01 diente dazu die zur Verfügung gestellte Software in Kombination mit der Hardware zu testen, um die Funktionsweise besser zu verstehen und den Horizont zu erweitern für mögliche Ideen. Uns gelang anschließend der Remotezugriff auf den Tracking </w:t>
-      </w:r>
-      <w:r>
-        <w:t xml:space="preserve">Rechner. </w:t>
-      </w:r>
-      <w:r>
-        <w:t xml:space="preserve">Es standen noch Software Recherchen zu </w:t>
-      </w:r>
-      <w:proofErr w:type="spellStart"/>
-      <w:r>
-        <w:t>Vizard</w:t>
-      </w:r>
-      <w:proofErr w:type="spellEnd"/>
-      <w:r>
-        <w:t xml:space="preserve"> und PPT Studio an. Danach erste Realisierungsversuche für den</w:t>
-      </w:r>
-      <w:r>
-        <w:t xml:space="preserve"> UDP-Client in Java und Python. Als Ziel die Koordinaten des Markers, die über das Tracking System </w:t>
-      </w:r>
-      <w:r>
-        <w:t>berechnet werden zu übertragen.</w:t>
-      </w:r>
-    </w:p>
-    <w:p/>
-    <w:p>
-      <w:pPr>
-        <w:rPr>
-          <w:b/>
-        </w:rPr>
-      </w:pPr>
-      <w:r>
-        <w:rPr>
-          <w:b/>
-        </w:rPr>
-        <w:lastRenderedPageBreak/>
-        <w:t>26</w:t>
-      </w:r>
-      <w:r>
-        <w:rPr>
-          <w:b/>
-        </w:rPr>
-        <w:t xml:space="preserve">.3.2015 </w:t>
-      </w:r>
-      <w:r>
-        <w:rPr>
-          <w:b/>
-        </w:rPr>
-        <w:t>13:10</w:t>
-      </w:r>
-      <w:r>
-        <w:rPr>
-          <w:b/>
-        </w:rPr>
-        <w:t xml:space="preserve"> – </w:t>
-      </w:r>
-      <w:r>
-        <w:rPr>
-          <w:b/>
-        </w:rPr>
-        <w:t>15:30</w:t>
-      </w:r>
-      <w:r>
-        <w:rPr>
-          <w:b/>
-        </w:rPr>
-        <w:t xml:space="preserve">  im M2.01</w:t>
-      </w:r>
-      <w:r>
-        <w:rPr>
-          <w:b/>
-        </w:rPr>
-        <w:tab/>
-      </w:r>
-      <w:r>
-        <w:rPr>
-          <w:b/>
-        </w:rPr>
-        <w:tab/>
-      </w:r>
-      <w:r>
-        <w:rPr>
-          <w:b/>
-        </w:rPr>
-        <w:tab/>
-      </w:r>
-    </w:p>
-    <w:p>
-      <w:pPr>
-        <w:rPr>
-          <w:b/>
-        </w:rPr>
-      </w:pPr>
-      <w:r>
-        <w:rPr>
-          <w:b/>
-        </w:rPr>
-        <w:t>Zweite</w:t>
-      </w:r>
-      <w:r>
-        <w:rPr>
-          <w:b/>
-        </w:rPr>
-        <w:t xml:space="preserve"> </w:t>
-      </w:r>
-      <w:r>
-        <w:rPr>
-          <w:b/>
-        </w:rPr>
-        <w:t xml:space="preserve">Projektarbeit Review  </w:t>
-      </w:r>
-      <w:r>
-        <w:rPr>
-          <w:b/>
-        </w:rPr>
-        <w:t>mit den Professoren Stark &amp; Dr. Rösch</w:t>
-      </w:r>
-    </w:p>
-    <w:p>
-      <w:r>
-        <w:t>Der Projektstand wurde bis dahin dargelegt. Der Termin zur Review wurde geändert auf den Donnerstag ab 9:30. Es wurde eine Diskussion geführt über die „</w:t>
-      </w:r>
-      <w:proofErr w:type="spellStart"/>
-      <w:r>
-        <w:t>Ocolus</w:t>
-      </w:r>
-      <w:proofErr w:type="spellEnd"/>
-      <w:r>
-        <w:t xml:space="preserve"> Rift“, um diese als neue Technologie </w:t>
-      </w:r>
-      <w:r>
-        <w:t xml:space="preserve">ggf. </w:t>
-      </w:r>
-      <w:r>
-        <w:t xml:space="preserve"> einzusetzen und mit dem zur Verfügung gestellten Budget zu bestellen.</w:t>
-      </w:r>
-      <w:r>
-        <w:t xml:space="preserve"> Anschließend wurde uns gezeigt wie man einen VRPN Client einrichten kann, der Zugriff auf die Marker-Position ermöglicht. Zum Ende hin wurden noch die Software Sunrise-</w:t>
-      </w:r>
-      <w:proofErr w:type="spellStart"/>
-      <w:r>
-        <w:t>Workbench</w:t>
-      </w:r>
-      <w:proofErr w:type="spellEnd"/>
-      <w:r>
-        <w:t xml:space="preserve"> und </w:t>
-      </w:r>
-      <w:proofErr w:type="spellStart"/>
-      <w:r>
-        <w:t>SunSim</w:t>
-      </w:r>
-      <w:proofErr w:type="spellEnd"/>
-      <w:r>
-        <w:t xml:space="preserve"> auf dem Rechner installiert. Nach der Review blieb das Team noch zusammen um mit den beiden neu installierten Software Produkten sich einzuarbeiten und Entwarf noch einen grobüberblick über das Gesamte Projekt mit den Komponenten. </w:t>
-      </w:r>
-    </w:p>
-    <w:p/>
-    <w:p>
-      <w:pPr>
-        <w:jc w:val="center"/>
+      </w:pPr>
+      <w:r>
         <w:rPr>
           <w:i/>
           <w:sz w:val="36"/>
           <w:u w:val="single"/>
         </w:rPr>
-      </w:pPr>
-      <w:r>
+        <w:t>3. Woche</w:t>
+      </w:r>
+    </w:p>
+    <w:p/>
+    <w:p>
+      <w:pPr>
+        <w:rPr>
+          <w:b/>
+        </w:rPr>
+      </w:pPr>
+      <w:r>
+        <w:rPr>
+          <w:b/>
+        </w:rPr>
+        <w:t>30</w:t>
+      </w:r>
+      <w:r>
+        <w:rPr>
+          <w:b/>
+        </w:rPr>
+        <w:t xml:space="preserve">.3.2015 </w:t>
+      </w:r>
+      <w:r>
+        <w:rPr>
+          <w:b/>
+        </w:rPr>
+        <w:t>13:10</w:t>
+      </w:r>
+      <w:r>
+        <w:rPr>
+          <w:b/>
+        </w:rPr>
+        <w:t xml:space="preserve"> – </w:t>
+      </w:r>
+      <w:r>
+        <w:rPr>
+          <w:b/>
+        </w:rPr>
+        <w:t>16</w:t>
+      </w:r>
+      <w:r>
+        <w:rPr>
+          <w:b/>
+        </w:rPr>
+        <w:t>:30</w:t>
+      </w:r>
+      <w:r>
+        <w:rPr>
+          <w:b/>
+        </w:rPr>
+        <w:t xml:space="preserve">  im M2.01</w:t>
+      </w:r>
+      <w:r>
+        <w:rPr>
+          <w:b/>
+        </w:rPr>
+        <w:tab/>
+      </w:r>
+      <w:r>
+        <w:rPr>
+          <w:b/>
+        </w:rPr>
+        <w:tab/>
+      </w:r>
+      <w:r>
+        <w:rPr>
+          <w:b/>
+        </w:rPr>
+        <w:tab/>
+      </w:r>
+    </w:p>
+    <w:p>
+      <w:pPr>
+        <w:rPr>
+          <w:b/>
+        </w:rPr>
+      </w:pPr>
+      <w:r>
+        <w:rPr>
+          <w:b/>
+        </w:rPr>
+        <w:t>Zweiter Labortermin</w:t>
+      </w:r>
+    </w:p>
+    <w:p>
+      <w:r>
+        <w:t>Es wurde das Formular zur Bestellung der „</w:t>
+      </w:r>
+      <w:proofErr w:type="spellStart"/>
+      <w:r>
+        <w:t>Ocolus</w:t>
+      </w:r>
+      <w:proofErr w:type="spellEnd"/>
+      <w:r>
+        <w:t xml:space="preserve"> Rift“ ausgefüllt, unterschrieben und abgegeben. Zur gleichen Zeit arbeiteten wir an der VRPN Schnittstelle um die Koordinaten des Tracking System zu erhalten und weiter zu verarbeiten. Dies gelang uns erfolgreich und wir könnten zum Ende hin die Koordinaten über den Ausgabekanal auf der Konsole Anzeigen lassen. Parallel dazu wurden </w:t>
+      </w:r>
+      <w:proofErr w:type="spellStart"/>
+      <w:r>
+        <w:t>Coding</w:t>
+      </w:r>
+      <w:proofErr w:type="spellEnd"/>
+      <w:r>
+        <w:t xml:space="preserve"> arbeiten am UDP-Client unternommen</w:t>
+      </w:r>
+      <w:r>
+        <w:t>, um eine einfache A</w:t>
+      </w:r>
+      <w:r>
+        <w:t xml:space="preserve">bfrage der Position des Roboter in der </w:t>
+      </w:r>
+      <w:proofErr w:type="spellStart"/>
+      <w:r>
+        <w:t>SunSim</w:t>
+      </w:r>
+      <w:proofErr w:type="spellEnd"/>
+      <w:r>
+        <w:t xml:space="preserve"> </w:t>
+      </w:r>
+      <w:r>
+        <w:t>Simulation als Antwort zu bekommen.</w:t>
+      </w:r>
+    </w:p>
+    <w:p/>
+    <w:p>
+      <w:pPr>
+        <w:rPr>
+          <w:b/>
+        </w:rPr>
+      </w:pPr>
+      <w:r>
+        <w:rPr>
+          <w:b/>
+        </w:rPr>
+        <w:t>1.4</w:t>
+      </w:r>
+      <w:r>
+        <w:rPr>
+          <w:b/>
+        </w:rPr>
+        <w:t xml:space="preserve">.2015 </w:t>
+      </w:r>
+      <w:r>
+        <w:rPr>
+          <w:b/>
+        </w:rPr>
+        <w:t>13:10</w:t>
+      </w:r>
+      <w:r>
+        <w:rPr>
+          <w:b/>
+        </w:rPr>
+        <w:t xml:space="preserve"> – </w:t>
+      </w:r>
+      <w:r>
+        <w:rPr>
+          <w:b/>
+        </w:rPr>
+        <w:t>16:30</w:t>
+      </w:r>
+      <w:r>
+        <w:rPr>
+          <w:b/>
+        </w:rPr>
+        <w:t xml:space="preserve">  im M2.01</w:t>
+      </w:r>
+      <w:r>
+        <w:rPr>
+          <w:b/>
+        </w:rPr>
+        <w:tab/>
+      </w:r>
+      <w:r>
+        <w:rPr>
+          <w:b/>
+        </w:rPr>
+        <w:tab/>
+      </w:r>
+      <w:r>
+        <w:rPr>
+          <w:b/>
+        </w:rPr>
+        <w:tab/>
+      </w:r>
+    </w:p>
+    <w:p>
+      <w:pPr>
+        <w:rPr>
+          <w:b/>
+        </w:rPr>
+      </w:pPr>
+      <w:r>
+        <w:rPr>
+          <w:b/>
+        </w:rPr>
+        <w:t>Dritter Labortermin</w:t>
+      </w:r>
+    </w:p>
+    <w:p>
+      <w:r>
+        <w:t xml:space="preserve">Restliche Feinarbeiten zum Fertigstellen der einzelnen Schnittstellen und Versuche diese miteinander zu verknüpfen zu einem Gesamtsystem. Leider blieb der Erfolg aus, da keine Verbindung hergestellt werden könnte. Lokal über einen Rechner geling es aber, daraufhin die Vermutung, dass die Firewall uns Probleme bringt. Recherche und Analyse des Problems im Team, danach erste Kontaktaufnahme mit den zuständigen Personen. Nebenbei lief eine Diskussion über die Berechnung der Koordinaten zum Erkennen von </w:t>
+      </w:r>
+      <w:r>
+        <w:t>Gesten.</w:t>
+      </w:r>
+    </w:p>
+    <w:p>
+      <w:pPr>
+        <w:jc w:val="both"/>
+      </w:pPr>
+    </w:p>
+    <w:p>
+      <w:pPr>
+        <w:jc w:val="center"/>
         <w:rPr>
           <w:i/>
           <w:sz w:val="36"/>
           <w:u w:val="single"/>
         </w:rPr>
-        <w:t>3</w:t>
-      </w:r>
-      <w:r>
+      </w:pPr>
+    </w:p>
+    <w:p>
+      <w:pPr>
+        <w:jc w:val="center"/>
         <w:rPr>
           <w:i/>
           <w:sz w:val="36"/>
           <w:u w:val="single"/>
         </w:rPr>
+      </w:pPr>
+    </w:p>
+    <w:p>
+      <w:pPr>
+        <w:jc w:val="center"/>
+        <w:rPr>
+          <w:i/>
+          <w:sz w:val="36"/>
+          <w:u w:val="single"/>
+        </w:rPr>
+      </w:pPr>
+      <w:r>
+        <w:rPr>
+          <w:i/>
+          <w:sz w:val="36"/>
+          <w:u w:val="single"/>
+        </w:rPr>
+        <w:lastRenderedPageBreak/>
+        <w:t>4</w:t>
+      </w:r>
+      <w:r>
+        <w:rPr>
+          <w:i/>
+          <w:sz w:val="36"/>
+          <w:u w:val="single"/>
+        </w:rPr>
         <w:t>. Woche</w:t>
       </w:r>
     </w:p>
@@ -572,19 +828,19 @@
         <w:rPr>
           <w:b/>
         </w:rPr>
-        <w:t>30</w:t>
-      </w:r>
-      <w:r>
-        <w:rPr>
-          <w:b/>
-        </w:rPr>
-        <w:t xml:space="preserve">.3.2015 </w:t>
-      </w:r>
-      <w:r>
-        <w:rPr>
-          <w:b/>
-        </w:rPr>
-        <w:t>13:10</w:t>
+        <w:t>8.4</w:t>
+      </w:r>
+      <w:r>
+        <w:rPr>
+          <w:b/>
+        </w:rPr>
+        <w:t xml:space="preserve">.2015 </w:t>
+      </w:r>
+      <w:r>
+        <w:rPr>
+          <w:b/>
+        </w:rPr>
+        <w:t>13:00</w:t>
       </w:r>
       <w:r>
         <w:rPr>
@@ -596,13 +852,7 @@
         <w:rPr>
           <w:b/>
         </w:rPr>
-        <w:t>16</w:t>
-      </w:r>
-      <w:r>
-        <w:rPr>
-          <w:b/>
-        </w:rPr>
-        <w:t>:30</w:t>
+        <w:t>16:00</w:t>
       </w:r>
       <w:r>
         <w:rPr>
@@ -639,52 +889,166 @@
         <w:rPr>
           <w:b/>
         </w:rPr>
-        <w:t>Zweiter Labortermin</w:t>
-      </w:r>
-    </w:p>
-    <w:p>
-      <w:r>
-        <w:t>Es wurde das Formular zur Bestellung der „</w:t>
+        <w:t>Vierter Labortermin</w:t>
+      </w:r>
+    </w:p>
+    <w:p>
+      <w:r>
+        <w:t xml:space="preserve">Kontaktaufnahme mit Dr. Rösch, um das Firewall Problem zu beheben. Freigabe der benötigten Ports und Deaktivierung der Regel, die die </w:t>
       </w:r>
       <w:proofErr w:type="spellStart"/>
       <w:r>
-        <w:t>Ocolus</w:t>
+        <w:t>SunSim</w:t>
       </w:r>
       <w:proofErr w:type="spellEnd"/>
       <w:r>
-        <w:t xml:space="preserve"> Rift“ ausgefüllt, unterschrieben und abgegeben. Zur gleichen Zeit arbeiteten wir an der VRPN Schnittstelle um die Koordinaten des Tracking System zu erhalten und weiter zu verarbeiten. Dies gelang uns erfolgreich und wir könnten zum Ende hin die Koordinaten über den Ausgabekanal auf der Konsole Anzeigen lassen. Parallel dazu wurden </w:t>
+        <w:t xml:space="preserve"> Simulation blockierte. Endlich erfolgreiche Versuche</w:t>
+      </w:r>
+      <w:r>
+        <w:t>, da</w:t>
+      </w:r>
+      <w:r>
+        <w:t xml:space="preserve"> es uns gelang die Koordinaten des Tracking System abzufangen, über VRPN weiter an den UPD-Client zu schicken. Diese anschließend über den UDP-Server weiter an die </w:t>
       </w:r>
       <w:proofErr w:type="spellStart"/>
       <w:r>
-        <w:t>Coding</w:t>
+        <w:t>SunSim</w:t>
       </w:r>
       <w:proofErr w:type="spellEnd"/>
       <w:r>
-        <w:t xml:space="preserve"> arbeiten am UDP-Client unternommen</w:t>
-      </w:r>
-      <w:r>
-        <w:t>, um eine einfache A</w:t>
-      </w:r>
-      <w:r>
-        <w:t xml:space="preserve">bfrage der Position des Roboter in der </w:t>
-      </w:r>
-      <w:proofErr w:type="spellStart"/>
-      <w:r>
-        <w:t>SunSim</w:t>
-      </w:r>
-      <w:proofErr w:type="spellEnd"/>
-      <w:r>
-        <w:t xml:space="preserve"> </w:t>
-      </w:r>
-      <w:r>
-        <w:t>Simulation als Antwort zu bekommen.</w:t>
+        <w:t xml:space="preserve"> Simulation zu verschicken. </w:t>
+      </w:r>
+      <w:r>
+        <w:t>Fertigstellung und Einbau der G</w:t>
+      </w:r>
+      <w:r>
+        <w:t>esten Erkennung in unser System</w:t>
+      </w:r>
+      <w:r>
+        <w:t>, mit Definition von 2 Bewegungen um den Roboter zu steuern. Erreichung eines wichtigen Meilensteines!</w:t>
       </w:r>
       <w:bookmarkStart w:id="0" w:name="_GoBack"/>
       <w:bookmarkEnd w:id="0"/>
     </w:p>
     <w:p/>
-    <w:p/>
-    <w:p/>
+    <w:p>
+      <w:pPr>
+        <w:rPr>
+          <w:b/>
+        </w:rPr>
+      </w:pPr>
+      <w:r>
+        <w:rPr>
+          <w:b/>
+        </w:rPr>
+        <w:t>9.4.</w:t>
+      </w:r>
+      <w:r>
+        <w:rPr>
+          <w:b/>
+        </w:rPr>
+        <w:t xml:space="preserve">2015 </w:t>
+      </w:r>
+      <w:r>
+        <w:rPr>
+          <w:b/>
+        </w:rPr>
+        <w:t>9:30</w:t>
+      </w:r>
+      <w:r>
+        <w:rPr>
+          <w:b/>
+        </w:rPr>
+        <w:t xml:space="preserve"> – </w:t>
+      </w:r>
+      <w:r>
+        <w:rPr>
+          <w:b/>
+        </w:rPr>
+        <w:t>11:30</w:t>
+      </w:r>
+      <w:r>
+        <w:rPr>
+          <w:b/>
+        </w:rPr>
+        <w:t xml:space="preserve">  im M2.01</w:t>
+      </w:r>
+      <w:r>
+        <w:rPr>
+          <w:b/>
+        </w:rPr>
+        <w:tab/>
+      </w:r>
+      <w:r>
+        <w:rPr>
+          <w:b/>
+        </w:rPr>
+        <w:tab/>
+      </w:r>
+      <w:r>
+        <w:rPr>
+          <w:b/>
+        </w:rPr>
+        <w:tab/>
+      </w:r>
+    </w:p>
+    <w:p>
+      <w:r>
+        <w:rPr>
+          <w:b/>
+        </w:rPr>
+        <w:t xml:space="preserve">Dritte Projektarbeit Review  </w:t>
+      </w:r>
+      <w:r>
+        <w:rPr>
+          <w:b/>
+        </w:rPr>
+        <w:t>mit den Professoren Stark &amp; Dr. Rösch</w:t>
+      </w:r>
+      <w:r>
+        <w:t xml:space="preserve"> </w:t>
+      </w:r>
+    </w:p>
+    <w:p>
+      <w:r>
+        <w:t xml:space="preserve">Zu Beginn Besprechung und eine grobe Einteilung der Einzelarbeiten. Ferner eine Demonstration des aktuellen Projektstandes, mit Erklärung der einzelnen Schnittstellen. Um diesen Meilenstein vollständig abzuschließen sollte bis zum nächsten Termin alles Dokumentiert werden. </w:t>
+      </w:r>
+      <w:r>
+        <w:t xml:space="preserve">Danach Verfolgung von weiteren Features und möglichen Aufgaben. Zum Beispiel Erweiterung des Systems mit Kinect und </w:t>
+      </w:r>
+      <w:proofErr w:type="spellStart"/>
+      <w:r>
+        <w:t>Faast</w:t>
+      </w:r>
+      <w:proofErr w:type="spellEnd"/>
+      <w:r>
+        <w:t xml:space="preserve"> um Gesten zu definieren, Einbau des Roboters in </w:t>
+      </w:r>
+      <w:proofErr w:type="spellStart"/>
+      <w:r>
+        <w:t>Vizzard</w:t>
+      </w:r>
+      <w:proofErr w:type="spellEnd"/>
+      <w:r>
+        <w:t xml:space="preserve"> mit der </w:t>
+      </w:r>
+      <w:proofErr w:type="spellStart"/>
+      <w:r>
+        <w:t>com</w:t>
+      </w:r>
+      <w:proofErr w:type="spellEnd"/>
+      <w:r>
+        <w:t xml:space="preserve"> Schnittstelle in Python. Verwendung der </w:t>
+      </w:r>
+      <w:proofErr w:type="spellStart"/>
+      <w:r>
+        <w:t>Occulus</w:t>
+      </w:r>
+      <w:proofErr w:type="spellEnd"/>
+      <w:r>
+        <w:t xml:space="preserve"> Rift mit den Vor- und Nachteilen und mögliche Probleme die anfallen können.</w:t>
+      </w:r>
+    </w:p>
     <w:sectPr>
       <w:headerReference w:type="default" r:id="rId7"/>
       <w:pgSz w:w="11906" w:h="16838"/>

</xml_diff>